<commit_message>
Fix typos in deployment strategy
</commit_message>
<xml_diff>
--- a/Cloud_Deployment_Strategy.docx
+++ b/Cloud_Deployment_Strategy.docx
@@ -48,7 +48,13 @@
         <w:t xml:space="preserve"> and the ability to access our application remotely</w:t>
       </w:r>
       <w:r>
-        <w:t>, Scotbank would never store its whole application on the private cloud</w:t>
+        <w:t>, Scotbank would never store its whole application on the p</w:t>
+      </w:r>
+      <w:r>
+        <w:t>ublic</w:t>
+      </w:r>
+      <w:r>
+        <w:t xml:space="preserve"> cloud</w:t>
       </w:r>
       <w:r>
         <w:t xml:space="preserve"> as this is a high security risk</w:t>

</xml_diff>